<commit_message>
se añade un comentario
</commit_message>
<xml_diff>
--- a/📊 Análisis de Ventas.docx
+++ b/📊 Análisis de Ventas.docx
@@ -75,13 +75,6 @@
       <w:pPr>
         <w:rPr>
           <w:rFonts w:ascii="Abadi" w:hAnsi="Abadi"/>
-        </w:rPr>
-      </w:pPr>
-    </w:p>
-    <w:p>
-      <w:pPr>
-        <w:rPr>
-          <w:rFonts w:ascii="Abadi" w:hAnsi="Abadi"/>
           <w:b/>
           <w:bCs/>
           <w:sz w:val="28"/>
@@ -741,71 +734,71 @@
         <w:rPr>
           <w:rFonts w:ascii="Abadi" w:hAnsi="Abadi"/>
         </w:rPr>
+        <w:t>Precio unitario</w:t>
+      </w:r>
+      <w:r>
+        <w:rPr>
+          <w:rFonts w:ascii="Abadi" w:hAnsi="Abadi"/>
+        </w:rPr>
+        <w:t xml:space="preserve">, </w:t>
+      </w:r>
+      <w:r>
+        <w:rPr>
+          <w:rFonts w:ascii="Abadi" w:hAnsi="Abadi"/>
+        </w:rPr>
+        <w:t>Descuento</w:t>
+      </w:r>
+      <w:r>
+        <w:rPr>
+          <w:rFonts w:ascii="Abadi" w:hAnsi="Abadi"/>
+        </w:rPr>
+        <w:t xml:space="preserve">, </w:t>
+      </w:r>
+      <w:r>
+        <w:rPr>
+          <w:rFonts w:ascii="Abadi" w:hAnsi="Abadi"/>
+        </w:rPr>
+        <w:t>Impuesto</w:t>
+      </w:r>
+      <w:r>
+        <w:rPr>
+          <w:rFonts w:ascii="Abadi" w:hAnsi="Abadi"/>
+        </w:rPr>
+        <w:t xml:space="preserve">, </w:t>
+      </w:r>
+      <w:r>
+        <w:rPr>
+          <w:rFonts w:ascii="Abadi" w:hAnsi="Abadi"/>
+        </w:rPr>
+        <w:t>Coste de envío</w:t>
+      </w:r>
+      <w:r>
+        <w:rPr>
+          <w:rFonts w:ascii="Abadi" w:hAnsi="Abadi"/>
+        </w:rPr>
+        <w:t xml:space="preserve">, </w:t>
+      </w:r>
+      <w:proofErr w:type="spellStart"/>
+      <w:r>
+        <w:rPr>
+          <w:rFonts w:ascii="Abadi" w:hAnsi="Abadi"/>
+        </w:rPr>
+        <w:t>TotalAmount</w:t>
+      </w:r>
+      <w:proofErr w:type="spellEnd"/>
+    </w:p>
+    <w:p>
+      <w:pPr>
+        <w:jc w:val="both"/>
+        <w:rPr>
+          <w:rFonts w:ascii="Abadi" w:hAnsi="Abadi"/>
+        </w:rPr>
+      </w:pPr>
+      <w:r>
+        <w:rPr>
+          <w:rFonts w:ascii="Segoe UI Emoji" w:hAnsi="Segoe UI Emoji" w:cs="Segoe UI Emoji"/>
+        </w:rPr>
         <w:lastRenderedPageBreak/>
-        <w:t>Precio unitario</w:t>
-      </w:r>
-      <w:r>
-        <w:rPr>
-          <w:rFonts w:ascii="Abadi" w:hAnsi="Abadi"/>
-        </w:rPr>
-        <w:t xml:space="preserve">, </w:t>
-      </w:r>
-      <w:r>
-        <w:rPr>
-          <w:rFonts w:ascii="Abadi" w:hAnsi="Abadi"/>
-        </w:rPr>
-        <w:t>Descuento</w:t>
-      </w:r>
-      <w:r>
-        <w:rPr>
-          <w:rFonts w:ascii="Abadi" w:hAnsi="Abadi"/>
-        </w:rPr>
-        <w:t xml:space="preserve">, </w:t>
-      </w:r>
-      <w:r>
-        <w:rPr>
-          <w:rFonts w:ascii="Abadi" w:hAnsi="Abadi"/>
-        </w:rPr>
-        <w:t>Impuesto</w:t>
-      </w:r>
-      <w:r>
-        <w:rPr>
-          <w:rFonts w:ascii="Abadi" w:hAnsi="Abadi"/>
-        </w:rPr>
-        <w:t xml:space="preserve">, </w:t>
-      </w:r>
-      <w:r>
-        <w:rPr>
-          <w:rFonts w:ascii="Abadi" w:hAnsi="Abadi"/>
-        </w:rPr>
-        <w:t>Coste de envío</w:t>
-      </w:r>
-      <w:r>
-        <w:rPr>
-          <w:rFonts w:ascii="Abadi" w:hAnsi="Abadi"/>
-        </w:rPr>
-        <w:t xml:space="preserve">, </w:t>
-      </w:r>
-      <w:proofErr w:type="spellStart"/>
-      <w:r>
-        <w:rPr>
-          <w:rFonts w:ascii="Abadi" w:hAnsi="Abadi"/>
-        </w:rPr>
-        <w:t>TotalAmount</w:t>
-      </w:r>
-      <w:proofErr w:type="spellEnd"/>
-    </w:p>
-    <w:p>
-      <w:pPr>
-        <w:jc w:val="both"/>
-        <w:rPr>
-          <w:rFonts w:ascii="Abadi" w:hAnsi="Abadi"/>
-        </w:rPr>
-      </w:pPr>
-      <w:r>
-        <w:rPr>
-          <w:rFonts w:ascii="Segoe UI Emoji" w:hAnsi="Segoe UI Emoji" w:cs="Segoe UI Emoji"/>
-        </w:rPr>
         <w:t>💳</w:t>
       </w:r>
       <w:r>
@@ -964,7 +957,21 @@
         <w:rPr>
           <w:rFonts w:ascii="Abadi" w:hAnsi="Abadi"/>
         </w:rPr>
-        <w:t xml:space="preserve">urante los dos últimos años se observa un patrón consistente en el comportamiento de devoluciones y cancelaciones. Las categorías que presentan mayor incidencia son </w:t>
+        <w:t xml:space="preserve">urante los dos últimos años se observa un patrón consistente en el comportamiento de devoluciones y cancelaciones. </w:t>
+      </w:r>
+    </w:p>
+    <w:p>
+      <w:pPr>
+        <w:jc w:val="both"/>
+        <w:rPr>
+          <w:rFonts w:ascii="Abadi" w:hAnsi="Abadi"/>
+        </w:rPr>
+      </w:pPr>
+      <w:r>
+        <w:rPr>
+          <w:rFonts w:ascii="Abadi" w:hAnsi="Abadi"/>
+        </w:rPr>
+        <w:t xml:space="preserve">Las categorías que presentan mayor incidencia son </w:t>
       </w:r>
       <w:r>
         <w:rPr>
@@ -1035,6 +1042,48 @@
           <w:rFonts w:ascii="Abadi" w:hAnsi="Abadi"/>
         </w:rPr>
         <w:t xml:space="preserve"> se mantiene como el periodo con menor número de incidencias. Este comportamiento estacional sugiere que factores como la demanda, las campañas promocionales o los cambios de hábitos del consumidor podrían estar influyendo en estas variaciones.</w:t>
+      </w:r>
+    </w:p>
+    <w:p>
+      <w:pPr>
+        <w:jc w:val="both"/>
+        <w:rPr>
+          <w:rFonts w:ascii="Abadi" w:hAnsi="Abadi"/>
+        </w:rPr>
+      </w:pPr>
+      <w:r>
+        <w:rPr>
+          <w:rFonts w:ascii="Abadi" w:hAnsi="Abadi"/>
+        </w:rPr>
+        <w:t>Sería conveniente analizar las causas del incremento en los gastos de ca</w:t>
+      </w:r>
+      <w:r>
+        <w:rPr>
+          <w:rFonts w:ascii="Abadi" w:hAnsi="Abadi"/>
+        </w:rPr>
+        <w:t>ncelación</w:t>
+      </w:r>
+      <w:r>
+        <w:rPr>
+          <w:rFonts w:ascii="Abadi" w:hAnsi="Abadi"/>
+        </w:rPr>
+        <w:t xml:space="preserve"> y devoluciones registradas en </w:t>
+      </w:r>
+      <w:proofErr w:type="spellStart"/>
+      <w:r>
+        <w:rPr>
+          <w:rFonts w:ascii="Abadi" w:hAnsi="Abadi"/>
+          <w:b/>
+          <w:bCs/>
+        </w:rPr>
+        <w:t>Indianapolis</w:t>
+      </w:r>
+      <w:proofErr w:type="spellEnd"/>
+      <w:r>
+        <w:rPr>
+          <w:rFonts w:ascii="Abadi" w:hAnsi="Abadi"/>
+        </w:rPr>
+        <w:t>.</w:t>
       </w:r>
     </w:p>
     <w:p>
@@ -1242,13 +1291,14 @@
         </w:rPr>
         <w:t>Colaboradores</w:t>
       </w:r>
-    </w:p>
-    <w:p>
-      <w:pPr>
-        <w:rPr>
-          <w:rFonts w:ascii="Abadi" w:hAnsi="Abadi"/>
-        </w:rPr>
-      </w:pPr>
+      <w:r>
+        <w:rPr>
+          <w:rFonts w:ascii="Abadi" w:hAnsi="Abadi"/>
+          <w:b/>
+          <w:bCs/>
+        </w:rPr>
+        <w:t xml:space="preserve">: </w:t>
+      </w:r>
       <w:proofErr w:type="spellStart"/>
       <w:r>
         <w:rPr>

</xml_diff>